<commit_message>
docs: add addictional docs
</commit_message>
<xml_diff>
--- a/jobsheet-7/23-Revani Nanda Putri-Laporan-Jobsheet7.docx
+++ b/jobsheet-7/23-Revani Nanda Putri-Laporan-Jobsheet7.docx
@@ -28,7 +28,7 @@
       <w:tr>
         <w:tc>
           <w:tcPr>
-            <w:tcW w:w="1696" w:type="dxa"/>
+            <w:tcW w:w="1800" w:type="dxa"/>
           </w:tcPr>
           <w:p>
             <w:pPr>
@@ -51,7 +51,7 @@
         </w:tc>
         <w:tc>
           <w:tcPr>
-            <w:tcW w:w="304" w:type="dxa"/>
+            <w:tcW w:w="323" w:type="dxa"/>
           </w:tcPr>
           <w:p>
             <w:pPr>
@@ -78,7 +78,7 @@
         </w:tc>
         <w:tc>
           <w:tcPr>
-            <w:tcW w:w="7080" w:type="dxa"/>
+            <w:tcW w:w="7515" w:type="dxa"/>
           </w:tcPr>
           <w:p>
             <w:pPr>
@@ -103,7 +103,7 @@
       <w:tr>
         <w:tc>
           <w:tcPr>
-            <w:tcW w:w="1696" w:type="dxa"/>
+            <w:tcW w:w="1800" w:type="dxa"/>
           </w:tcPr>
           <w:p>
             <w:pPr>
@@ -126,7 +126,7 @@
         </w:tc>
         <w:tc>
           <w:tcPr>
-            <w:tcW w:w="304" w:type="dxa"/>
+            <w:tcW w:w="323" w:type="dxa"/>
           </w:tcPr>
           <w:p>
             <w:pPr>
@@ -153,7 +153,7 @@
         </w:tc>
         <w:tc>
           <w:tcPr>
-            <w:tcW w:w="7080" w:type="dxa"/>
+            <w:tcW w:w="7515" w:type="dxa"/>
           </w:tcPr>
           <w:p>
             <w:pPr>
@@ -178,7 +178,7 @@
       <w:tr>
         <w:tc>
           <w:tcPr>
-            <w:tcW w:w="1696" w:type="dxa"/>
+            <w:tcW w:w="1800" w:type="dxa"/>
             <w:tcBorders>
               <w:bottom w:val="single" w:sz="4" w:space="0" w:color="auto"/>
             </w:tcBorders>
@@ -205,7 +205,7 @@
         </w:tc>
         <w:tc>
           <w:tcPr>
-            <w:tcW w:w="304" w:type="dxa"/>
+            <w:tcW w:w="323" w:type="dxa"/>
             <w:tcBorders>
               <w:bottom w:val="single" w:sz="4" w:space="0" w:color="auto"/>
             </w:tcBorders>
@@ -236,7 +236,7 @@
         </w:tc>
         <w:tc>
           <w:tcPr>
-            <w:tcW w:w="7080" w:type="dxa"/>
+            <w:tcW w:w="7515" w:type="dxa"/>
             <w:tcBorders>
               <w:bottom w:val="single" w:sz="4" w:space="0" w:color="auto"/>
             </w:tcBorders>
@@ -265,7 +265,7 @@
       <w:tr>
         <w:tc>
           <w:tcPr>
-            <w:tcW w:w="1696" w:type="dxa"/>
+            <w:tcW w:w="1800" w:type="dxa"/>
             <w:tcBorders>
               <w:top w:val="single" w:sz="4" w:space="0" w:color="auto"/>
             </w:tcBorders>
@@ -292,7 +292,7 @@
         </w:tc>
         <w:tc>
           <w:tcPr>
-            <w:tcW w:w="304" w:type="dxa"/>
+            <w:tcW w:w="323" w:type="dxa"/>
             <w:tcBorders>
               <w:top w:val="single" w:sz="4" w:space="0" w:color="auto"/>
             </w:tcBorders>
@@ -323,7 +323,7 @@
         </w:tc>
         <w:tc>
           <w:tcPr>
-            <w:tcW w:w="7080" w:type="dxa"/>
+            <w:tcW w:w="7515" w:type="dxa"/>
             <w:tcBorders>
               <w:top w:val="single" w:sz="4" w:space="0" w:color="auto"/>
             </w:tcBorders>
@@ -352,7 +352,7 @@
       <w:tr>
         <w:tc>
           <w:tcPr>
-            <w:tcW w:w="1696" w:type="dxa"/>
+            <w:tcW w:w="1800" w:type="dxa"/>
           </w:tcPr>
           <w:p>
             <w:pPr>
@@ -375,7 +375,7 @@
         </w:tc>
         <w:tc>
           <w:tcPr>
-            <w:tcW w:w="304" w:type="dxa"/>
+            <w:tcW w:w="323" w:type="dxa"/>
           </w:tcPr>
           <w:p>
             <w:pPr>
@@ -402,7 +402,7 @@
         </w:tc>
         <w:tc>
           <w:tcPr>
-            <w:tcW w:w="7080" w:type="dxa"/>
+            <w:tcW w:w="7515" w:type="dxa"/>
           </w:tcPr>
           <w:p>
             <w:pPr>
@@ -427,7 +427,7 @@
       <w:tr>
         <w:tc>
           <w:tcPr>
-            <w:tcW w:w="1696" w:type="dxa"/>
+            <w:tcW w:w="1800" w:type="dxa"/>
           </w:tcPr>
           <w:p>
             <w:pPr>
@@ -450,7 +450,7 @@
         </w:tc>
         <w:tc>
           <w:tcPr>
-            <w:tcW w:w="304" w:type="dxa"/>
+            <w:tcW w:w="323" w:type="dxa"/>
           </w:tcPr>
           <w:p>
             <w:pPr>
@@ -477,7 +477,7 @@
         </w:tc>
         <w:tc>
           <w:tcPr>
-            <w:tcW w:w="7080" w:type="dxa"/>
+            <w:tcW w:w="7515" w:type="dxa"/>
           </w:tcPr>
           <w:p>
             <w:pPr>
@@ -502,7 +502,7 @@
       <w:tr>
         <w:tc>
           <w:tcPr>
-            <w:tcW w:w="1696" w:type="dxa"/>
+            <w:tcW w:w="1800" w:type="dxa"/>
           </w:tcPr>
           <w:p>
             <w:pPr>
@@ -525,7 +525,7 @@
         </w:tc>
         <w:tc>
           <w:tcPr>
-            <w:tcW w:w="304" w:type="dxa"/>
+            <w:tcW w:w="323" w:type="dxa"/>
           </w:tcPr>
           <w:p>
             <w:pPr>
@@ -552,7 +552,7 @@
         </w:tc>
         <w:tc>
           <w:tcPr>
-            <w:tcW w:w="7080" w:type="dxa"/>
+            <w:tcW w:w="7515" w:type="dxa"/>
           </w:tcPr>
           <w:p>
             <w:pPr>
@@ -570,6 +570,92 @@
                 <w:lang w:eastAsia="en-ID"/>
               </w:rPr>
               <w:t>7 (Aplikasi OCR Sederhana dengan Flutter)</w:t>
+            </w:r>
+          </w:p>
+        </w:tc>
+      </w:tr>
+      <w:tr>
+        <w:tc>
+          <w:tcPr>
+            <w:tcW w:w="1800" w:type="dxa"/>
+          </w:tcPr>
+          <w:p>
+            <w:pPr>
+              <w:pStyle w:val="IsiTabel"/>
+              <w:rPr>
+                <w:sz w:val="24"/>
+                <w:szCs w:val="24"/>
+                <w:lang w:eastAsia="en-ID"/>
+              </w:rPr>
+            </w:pPr>
+            <w:r>
+              <w:rPr>
+                <w:sz w:val="24"/>
+                <w:szCs w:val="24"/>
+                <w:lang w:eastAsia="en-ID"/>
+              </w:rPr>
+              <w:t>Link Github</w:t>
+            </w:r>
+          </w:p>
+        </w:tc>
+        <w:tc>
+          <w:tcPr>
+            <w:tcW w:w="323" w:type="dxa"/>
+          </w:tcPr>
+          <w:p>
+            <w:pPr>
+              <w:pStyle w:val="IsiTabel"/>
+              <w:rPr>
+                <w:b/>
+                <w:bCs/>
+                <w:sz w:val="24"/>
+                <w:szCs w:val="24"/>
+                <w:lang w:eastAsia="en-ID"/>
+              </w:rPr>
+            </w:pPr>
+            <w:r>
+              <w:rPr>
+                <w:b/>
+                <w:bCs/>
+                <w:sz w:val="24"/>
+                <w:szCs w:val="24"/>
+                <w:lang w:eastAsia="en-ID"/>
+              </w:rPr>
+              <w:t>:</w:t>
+            </w:r>
+          </w:p>
+        </w:tc>
+        <w:tc>
+          <w:tcPr>
+            <w:tcW w:w="7515" w:type="dxa"/>
+          </w:tcPr>
+          <w:p>
+            <w:pPr>
+              <w:pStyle w:val="IsiTabel"/>
+              <w:rPr>
+                <w:sz w:val="24"/>
+                <w:szCs w:val="24"/>
+                <w:lang w:eastAsia="en-ID"/>
+              </w:rPr>
+            </w:pPr>
+            <w:hyperlink r:id="rId7" w:history="1">
+              <w:r>
+                <w:rPr>
+                  <w:rStyle w:val="Hyperlink"/>
+                  <w:sz w:val="24"/>
+                  <w:szCs w:val="24"/>
+                  <w:lang w:eastAsia="en-ID"/>
+                </w:rPr>
+                <w:t>https://github.com/revaniputeri/mobile-programming-labs/tree/main/jobsheet-7</w:t>
+              </w:r>
+            </w:hyperlink>
+            <w:r>
+              <w:rPr>
+                <w:sz w:val="24"/>
+                <w:szCs w:val="24"/>
+                <w:lang w:eastAsia="en-ID"/>
+              </w:rPr>
+              <w:t xml:space="preserve"> </w:t>
             </w:r>
           </w:p>
         </w:tc>
@@ -905,7 +991,7 @@
                           <pic:cNvPicPr/>
                         </pic:nvPicPr>
                         <pic:blipFill>
-                          <a:blip r:embed="rId7"/>
+                          <a:blip r:embed="rId8"/>
                           <a:stretch>
                             <a:fillRect/>
                           </a:stretch>
@@ -1189,6 +1275,7 @@
                 <w:szCs w:val="18"/>
                 <w:lang w:eastAsia="en-ID"/>
               </w:rPr>
+              <w:lastRenderedPageBreak/>
               <w:t xml:space="preserve">  path: </w:t>
             </w:r>
             <w:r>
@@ -1302,7 +1389,7 @@
                           <pic:cNvPicPr/>
                         </pic:nvPicPr>
                         <pic:blipFill>
-                          <a:blip r:embed="rId8"/>
+                          <a:blip r:embed="rId9"/>
                           <a:stretch>
                             <a:fillRect/>
                           </a:stretch>
@@ -1540,7 +1627,7 @@
                           <pic:cNvPicPr/>
                         </pic:nvPicPr>
                         <pic:blipFill>
-                          <a:blip r:embed="rId9"/>
+                          <a:blip r:embed="rId10"/>
                           <a:stretch>
                             <a:fillRect/>
                           </a:stretch>
@@ -2196,6 +2283,7 @@
                 <w:szCs w:val="18"/>
                 <w:lang w:eastAsia="en-ID"/>
               </w:rPr>
+              <w:lastRenderedPageBreak/>
               <w:t xml:space="preserve">  </w:t>
             </w:r>
             <w:r>
@@ -2352,7 +2440,6 @@
                 <w:szCs w:val="18"/>
                 <w:lang w:eastAsia="en-ID"/>
               </w:rPr>
-              <w:lastRenderedPageBreak/>
               <w:t>      title</w:t>
             </w:r>
             <w:r>
@@ -5279,6 +5366,7 @@
                 <w:szCs w:val="18"/>
                 <w:lang w:eastAsia="en-ID"/>
               </w:rPr>
+              <w:lastRenderedPageBreak/>
               <w:t>import</w:t>
             </w:r>
             <w:r>
@@ -5349,7 +5437,6 @@
                 <w:szCs w:val="18"/>
                 <w:lang w:eastAsia="en-ID"/>
               </w:rPr>
-              <w:lastRenderedPageBreak/>
               <w:t>class</w:t>
             </w:r>
             <w:r>
@@ -8529,6 +8616,7 @@
                 <w:szCs w:val="18"/>
                 <w:lang w:eastAsia="en-ID"/>
               </w:rPr>
+              <w:lastRenderedPageBreak/>
               <w:t>    }</w:t>
             </w:r>
           </w:p>
@@ -12257,6 +12345,7 @@
                 <w:szCs w:val="18"/>
                 <w:lang w:eastAsia="en-ID"/>
               </w:rPr>
+              <w:lastRenderedPageBreak/>
               <w:t>            child</w:t>
             </w:r>
             <w:r>
@@ -12389,7 +12478,6 @@
                 <w:szCs w:val="18"/>
                 <w:lang w:eastAsia="en-ID"/>
               </w:rPr>
-              <w:lastRenderedPageBreak/>
               <w:t>              icon</w:t>
             </w:r>
             <w:r>
@@ -14673,7 +14761,7 @@
                           <pic:cNvPicPr/>
                         </pic:nvPicPr>
                         <pic:blipFill>
-                          <a:blip r:embed="rId10"/>
+                          <a:blip r:embed="rId11"/>
                           <a:stretch>
                             <a:fillRect/>
                           </a:stretch>
@@ -14931,7 +15019,7 @@
                           <pic:cNvPicPr/>
                         </pic:nvPicPr>
                         <pic:blipFill>
-                          <a:blip r:embed="rId11"/>
+                          <a:blip r:embed="rId12"/>
                           <a:stretch>
                             <a:fillRect/>
                           </a:stretch>
@@ -15071,7 +15159,7 @@
                           <pic:cNvPicPr/>
                         </pic:nvPicPr>
                         <pic:blipFill rotWithShape="1">
-                          <a:blip r:embed="rId12"/>
+                          <a:blip r:embed="rId13"/>
                           <a:srcRect b="64867"/>
                           <a:stretch>
                             <a:fillRect/>
@@ -15441,8 +15529,8 @@
       </w:pPr>
     </w:p>
     <w:sectPr>
-      <w:headerReference w:type="default" r:id="rId13"/>
-      <w:footerReference w:type="default" r:id="rId14"/>
+      <w:headerReference w:type="default" r:id="rId14"/>
+      <w:footerReference w:type="default" r:id="rId15"/>
       <w:pgSz w:w="11906" w:h="16838" w:code="9"/>
       <w:pgMar w:top="1134" w:right="1134" w:bottom="1134" w:left="1134" w:header="567" w:footer="567" w:gutter="0"/>
       <w:cols w:space="708"/>

</xml_diff>